<commit_message>
Added files for submission
</commit_message>
<xml_diff>
--- a/paper/coverLetter_v1.docx
+++ b/paper/coverLetter_v1.docx
@@ -212,17 +212,7 @@
           <w:szCs w:val="24"/>
           <w:lang w:val="en-US"/>
         </w:rPr>
-        <w:t xml:space="preserve"> data from infected and uninfected porcine wounds</w:t>
-      </w:r>
-      <w:r>
-        <w:rPr>
-          <w:rFonts w:ascii="Calibri" w:hAnsi="Calibri" w:cs="Calibri"/>
-          <w:iCs/>
-          <w:sz w:val="24"/>
-          <w:szCs w:val="24"/>
-          <w:lang w:val="en-US"/>
-        </w:rPr>
-        <w:t>”</w:t>
+        <w:t xml:space="preserve"> data from infected and uninfected porcine wounds”</w:t>
       </w:r>
       <w:r>
         <w:rPr>
@@ -264,7 +254,27 @@
           <w:szCs w:val="24"/>
           <w:lang w:val="en-US"/>
         </w:rPr>
-        <w:t>I have no suggestions for people to include in the review process, nor any I desire to exclude.</w:t>
+        <w:t xml:space="preserve">I have no suggestions for people to include in the review process, nor any I </w:t>
+      </w:r>
+      <w:r>
+        <w:rPr>
+          <w:rFonts w:ascii="Calibri" w:hAnsi="Calibri" w:cs="Calibri"/>
+          <w:iCs/>
+          <w:sz w:val="24"/>
+          <w:szCs w:val="24"/>
+          <w:lang w:val="en-US"/>
+        </w:rPr>
+        <w:t>wish</w:t>
+      </w:r>
+      <w:r>
+        <w:rPr>
+          <w:rFonts w:ascii="Calibri" w:hAnsi="Calibri" w:cs="Calibri"/>
+          <w:iCs/>
+          <w:sz w:val="24"/>
+          <w:szCs w:val="24"/>
+          <w:lang w:val="en-US"/>
+        </w:rPr>
+        <w:t xml:space="preserve"> to exclude.</w:t>
       </w:r>
     </w:p>
     <w:p>
@@ -1106,6 +1116,7 @@
   <w:style w:type="character" w:default="1" w:styleId="DefaultParagraphFont">
     <w:name w:val="Default Paragraph Font"/>
     <w:uiPriority w:val="1"/>
+    <w:semiHidden/>
     <w:unhideWhenUsed/>
   </w:style>
   <w:style w:type="table" w:default="1" w:styleId="TableNormal">

</xml_diff>